<commit_message>
Fixed an merge error
</commit_message>
<xml_diff>
--- a/templates/main.docx
+++ b/templates/main.docx
@@ -10,8 +10,6 @@
         </w:pBdr>
         <w:jc w:val="center"/>
       </w:pPr>
-      <w:bookmarkStart w:id="0" w:name="_GoBack"/>
-      <w:bookmarkEnd w:id="0"/>
     </w:p>
     <w:p>
       <w:pPr>
@@ -39,42 +37,42 @@
         </w:pBdr>
         <w:jc w:val="center"/>
       </w:pPr>
-      <w:bookmarkStart w:id="1" w:name="Title"/>
+      <w:bookmarkStart w:id="0" w:name="Title"/>
       <w:r>
         <w:t>[Title]</w:t>
       </w:r>
-      <w:bookmarkEnd w:id="1"/>
-    </w:p>
-    <w:p>
-      <w:pPr>
-        <w:jc w:val="center"/>
-      </w:pPr>
-      <w:bookmarkStart w:id="2" w:name="Version"/>
+      <w:bookmarkEnd w:id="0"/>
+    </w:p>
+    <w:p>
+      <w:pPr>
+        <w:jc w:val="center"/>
+      </w:pPr>
+      <w:bookmarkStart w:id="1" w:name="Version"/>
       <w:r>
         <w:t>[Version]</w:t>
       </w:r>
-      <w:bookmarkEnd w:id="2"/>
-    </w:p>
-    <w:p>
-      <w:pPr>
-        <w:jc w:val="center"/>
-      </w:pPr>
-    </w:p>
-    <w:p>
-      <w:pPr>
-        <w:jc w:val="center"/>
-      </w:pPr>
-    </w:p>
-    <w:p>
-      <w:pPr>
-        <w:jc w:val="center"/>
-      </w:pPr>
-    </w:p>
-    <w:p>
-      <w:pPr>
-        <w:jc w:val="center"/>
-      </w:pPr>
-      <w:bookmarkStart w:id="3" w:name="Author"/>
+      <w:bookmarkEnd w:id="1"/>
+    </w:p>
+    <w:p>
+      <w:pPr>
+        <w:jc w:val="center"/>
+      </w:pPr>
+    </w:p>
+    <w:p>
+      <w:pPr>
+        <w:jc w:val="center"/>
+      </w:pPr>
+    </w:p>
+    <w:p>
+      <w:pPr>
+        <w:jc w:val="center"/>
+      </w:pPr>
+    </w:p>
+    <w:p>
+      <w:pPr>
+        <w:jc w:val="center"/>
+      </w:pPr>
+      <w:bookmarkStart w:id="2" w:name="Author"/>
       <w:r>
         <w:t>[</w:t>
       </w:r>
@@ -86,7 +84,7 @@
       <w:r>
         <w:t>]</w:t>
       </w:r>
-      <w:bookmarkEnd w:id="3"/>
+      <w:bookmarkEnd w:id="2"/>
     </w:p>
     <w:p>
       <w:pPr>
@@ -205,7 +203,7 @@
             </w:tcBorders>
           </w:tcPr>
           <w:p>
-            <w:bookmarkStart w:id="4" w:name="ProjectUrl"/>
+            <w:bookmarkStart w:id="3" w:name="ProjectUrl"/>
             <w:r>
               <w:t>[</w:t>
             </w:r>
@@ -217,7 +215,7 @@
             <w:r>
               <w:t>]</w:t>
             </w:r>
-            <w:bookmarkEnd w:id="4"/>
+            <w:bookmarkEnd w:id="3"/>
           </w:p>
         </w:tc>
         <w:tc>
@@ -234,7 +232,7 @@
             <w:pPr>
               <w:jc w:val="right"/>
             </w:pPr>
-            <w:bookmarkStart w:id="5" w:name="AuthorUrl"/>
+            <w:bookmarkStart w:id="4" w:name="AuthorUrl"/>
             <w:r>
               <w:t>[</w:t>
             </w:r>
@@ -246,7 +244,7 @@
             <w:r>
               <w:t>]</w:t>
             </w:r>
-            <w:bookmarkEnd w:id="5"/>
+            <w:bookmarkEnd w:id="4"/>
           </w:p>
         </w:tc>
       </w:tr>
@@ -259,8 +257,8 @@
     <w:p>
       <w:pPr>
         <w:sectPr>
-          <w:headerReference w:type="default" r:id="rId7"/>
-          <w:footerReference w:type="default" r:id="rId8"/>
+          <w:headerReference w:type="default" r:id="rId8"/>
+          <w:footerReference w:type="default" r:id="rId9"/>
           <w:pgSz w:w="11906" w:h="16838"/>
           <w:pgMar w:top="1417" w:right="1417" w:bottom="1134" w:left="1417" w:header="708" w:footer="708" w:gutter="0"/>
           <w:cols w:space="708"/>
@@ -268,11 +266,51 @@
         </w:sectPr>
       </w:pPr>
     </w:p>
+    <w:sdt>
+      <w:sdtPr>
+        <w:id w:val="-26868599"/>
+        <w:docPartObj>
+          <w:docPartGallery w:val="Table of Contents"/>
+          <w:docPartUnique/>
+        </w:docPartObj>
+      </w:sdtPr>
+      <w:sdtEndPr>
+        <w:rPr>
+          <w:rFonts w:asciiTheme="minorHAnsi" w:eastAsiaTheme="minorEastAsia" w:hAnsiTheme="minorHAnsi" w:cstheme="minorBidi"/>
+          <w:smallCaps w:val="0"/>
+          <w:color w:val="auto"/>
+          <w:sz w:val="22"/>
+          <w:szCs w:val="22"/>
+        </w:rPr>
+      </w:sdtEndPr>
+      <w:sdtContent>
+        <w:p>
+          <w:pPr>
+            <w:pStyle w:val="Inhaltsverzeichnisberschrift"/>
+          </w:pPr>
+          <w:r>
+            <w:t>Inhalt</w:t>
+          </w:r>
+        </w:p>
+        <w:p>
+          <w:fldSimple w:instr=" TOC \o &quot;1-3&quot; \h \z \u ">
+            <w:r>
+              <w:rPr>
+                <w:b/>
+                <w:bCs/>
+                <w:noProof/>
+              </w:rPr>
+              <w:t>Es wurden keine Einträge für das Inhaltsverzeichnis gefunden.</w:t>
+            </w:r>
+          </w:fldSimple>
+        </w:p>
+      </w:sdtContent>
+    </w:sdt>
     <w:p>
       <w:pPr>
         <w:sectPr>
-          <w:headerReference w:type="default" r:id="rId9"/>
-          <w:footerReference w:type="default" r:id="rId10"/>
+          <w:headerReference w:type="default" r:id="rId10"/>
+          <w:footerReference w:type="default" r:id="rId11"/>
           <w:pgSz w:w="11906" w:h="16838"/>
           <w:pgMar w:top="1417" w:right="1417" w:bottom="1134" w:left="1417" w:header="708" w:footer="708" w:gutter="0"/>
           <w:pgNumType w:fmt="lowerRoman" w:start="1"/>
@@ -280,19 +318,15 @@
           <w:docGrid w:linePitch="360"/>
         </w:sectPr>
       </w:pPr>
-      <w:bookmarkStart w:id="8" w:name="TOC"/>
-      <w:r>
-        <w:lastRenderedPageBreak/>
-        <w:t>[TOC]</w:t>
-      </w:r>
-      <w:bookmarkEnd w:id="8"/>
+      <w:bookmarkStart w:id="7" w:name="_GoBack"/>
+      <w:bookmarkEnd w:id="7"/>
       <w:r>
         <w:t xml:space="preserve"> </w:t>
       </w:r>
     </w:p>
     <w:p/>
     <w:sectPr>
-      <w:footerReference w:type="default" r:id="rId11"/>
+      <w:footerReference w:type="default" r:id="rId12"/>
       <w:pgSz w:w="11906" w:h="16838"/>
       <w:pgMar w:top="1417" w:right="1417" w:bottom="1134" w:left="1417" w:header="708" w:footer="708" w:gutter="0"/>
       <w:pgNumType w:start="1"/>
@@ -335,11 +369,11 @@
       <w:pStyle w:val="Fuzeile"/>
       <w:jc w:val="right"/>
     </w:pPr>
-    <w:bookmarkStart w:id="6" w:name="Disclaimer"/>
+    <w:bookmarkStart w:id="5" w:name="Disclaimer"/>
     <w:r>
       <w:t>[Disclaimer]</w:t>
     </w:r>
-    <w:bookmarkEnd w:id="6"/>
+    <w:bookmarkEnd w:id="5"/>
   </w:p>
 </w:ftr>
 </file>
@@ -481,11 +515,11 @@
       <w:pStyle w:val="Kopfzeile"/>
       <w:jc w:val="right"/>
     </w:pPr>
-    <w:bookmarkStart w:id="7" w:name="Header"/>
+    <w:bookmarkStart w:id="6" w:name="Header"/>
     <w:r>
       <w:t>[Header]</w:t>
     </w:r>
-    <w:bookmarkEnd w:id="7"/>
+    <w:bookmarkEnd w:id="6"/>
   </w:p>
 </w:hdr>
 </file>
@@ -1833,7 +1867,6 @@
     <w:basedOn w:val="berschrift1"/>
     <w:next w:val="Standard"/>
     <w:uiPriority w:val="39"/>
-    <w:semiHidden/>
     <w:unhideWhenUsed/>
     <w:qFormat/>
     <w:rsid w:val="00E26E88"/>
@@ -2290,4 +2323,16 @@
     </a:ext>
   </a:extLst>
 </a:theme>
+</file>
+
+<file path=customXml/item1.xml><?xml version="1.0" encoding="utf-8"?>
+<b:Sources xmlns:b="http://schemas.openxmlformats.org/officeDocument/2006/bibliography" xmlns="http://schemas.openxmlformats.org/officeDocument/2006/bibliography" SelectedStyle="\APASixthEditionOfficeOnline.xsl" StyleName="APA" Version="6"/>
+</file>
+
+<file path=customXml/itemProps1.xml><?xml version="1.0" encoding="utf-8"?>
+<ds:datastoreItem xmlns:ds="http://schemas.openxmlformats.org/officeDocument/2006/customXml" ds:itemID="{CE2CA5F5-1EEF-43D8-B33D-E91025B6F642}">
+  <ds:schemaRefs>
+    <ds:schemaRef ds:uri="http://schemas.openxmlformats.org/officeDocument/2006/bibliography"/>
+  </ds:schemaRefs>
+</ds:datastoreItem>
 </file>
</xml_diff>